<commit_message>
Update Servlets/Day1/Docs/Workshop 2 - Web application.docx.
</commit_message>
<xml_diff>
--- a/Servlets/Day1/Docs/Workshop 2 - Web application.docx
+++ b/Servlets/Day1/Docs/Workshop 2 - Web application.docx
@@ -738,42 +738,52 @@
           <w:color w:val="3B3838" w:themeColor="background2" w:themeShade="40"/>
         </w:rPr>
         <w:lastRenderedPageBreak/>
-        <w:t xml:space="preserve">If you use tomcat locally as a maven plugin, run </w:t>
-      </w:r>
-      <w:r>
-        <w:rPr>
-          <w:rStyle w:val="IntenseReference"/>
-          <w:bCs w:val="0"/>
-          <w:smallCaps w:val="0"/>
-          <w:color w:val="3B3838" w:themeColor="background2" w:themeShade="40"/>
-        </w:rPr>
-        <w:t>tomcat7-run</w:t>
-      </w:r>
-      <w:r>
-        <w:rPr>
-          <w:rStyle w:val="IntenseReference"/>
-          <w:b w:val="0"/>
-          <w:bCs w:val="0"/>
-          <w:smallCaps w:val="0"/>
-          <w:color w:val="3B3838" w:themeColor="background2" w:themeShade="40"/>
-        </w:rPr>
-        <w:t xml:space="preserve"> under tomcat7 plugin.</w:t>
-      </w:r>
-    </w:p>
-    <w:p>
-      <w:pPr>
-        <w:pStyle w:val="NoSpacing"/>
-        <w:ind w:left="720"/>
-        <w:rPr>
-          <w:rStyle w:val="IntenseReference"/>
-          <w:b w:val="0"/>
-          <w:bCs w:val="0"/>
-          <w:smallCaps w:val="0"/>
-          <w:color w:val="3B3838" w:themeColor="background2" w:themeShade="40"/>
-        </w:rPr>
-      </w:pPr>
+        <w:t>If you use tomcat locally</w:t>
+      </w:r>
       <w:bookmarkStart w:id="0" w:name="_GoBack"/>
       <w:bookmarkEnd w:id="0"/>
+      <w:r>
+        <w:rPr>
+          <w:rStyle w:val="IntenseReference"/>
+          <w:b w:val="0"/>
+          <w:bCs w:val="0"/>
+          <w:smallCaps w:val="0"/>
+          <w:color w:val="3B3838" w:themeColor="background2" w:themeShade="40"/>
+        </w:rPr>
+        <w:t xml:space="preserve">, run </w:t>
+      </w:r>
+      <w:r>
+        <w:rPr>
+          <w:rStyle w:val="IntenseReference"/>
+          <w:bCs w:val="0"/>
+          <w:smallCaps w:val="0"/>
+          <w:color w:val="3B3838" w:themeColor="background2" w:themeShade="40"/>
+        </w:rPr>
+        <w:t>tomcat7-run</w:t>
+      </w:r>
+      <w:r>
+        <w:rPr>
+          <w:rStyle w:val="IntenseReference"/>
+          <w:b w:val="0"/>
+          <w:bCs w:val="0"/>
+          <w:smallCaps w:val="0"/>
+          <w:color w:val="3B3838" w:themeColor="background2" w:themeShade="40"/>
+        </w:rPr>
+        <w:t xml:space="preserve"> under tomcat7 plugin.</w:t>
+      </w:r>
+    </w:p>
+    <w:p>
+      <w:pPr>
+        <w:pStyle w:val="NoSpacing"/>
+        <w:ind w:left="720"/>
+        <w:rPr>
+          <w:rStyle w:val="IntenseReference"/>
+          <w:b w:val="0"/>
+          <w:bCs w:val="0"/>
+          <w:smallCaps w:val="0"/>
+          <w:color w:val="3B3838" w:themeColor="background2" w:themeShade="40"/>
+        </w:rPr>
+      </w:pPr>
     </w:p>
     <w:p>
       <w:pPr>
@@ -913,20 +923,47 @@
           <w:smallCaps w:val="0"/>
           <w:color w:val="3B3838" w:themeColor="background2" w:themeShade="40"/>
         </w:rPr>
-        <w:t xml:space="preserve"> </w:t>
-      </w:r>
-      <w:proofErr w:type="spellStart"/>
-      <w:r>
-        <w:rPr>
-          <w:rStyle w:val="IntenseReference"/>
-          <w:b w:val="0"/>
-          <w:bCs w:val="0"/>
-          <w:smallCaps w:val="0"/>
-          <w:color w:val="3B3838" w:themeColor="background2" w:themeShade="40"/>
-        </w:rPr>
-        <w:t>url</w:t>
-      </w:r>
-      <w:proofErr w:type="spellEnd"/>
+        <w:t xml:space="preserve"> URL or </w:t>
+      </w:r>
+      <w:hyperlink r:id="rId12" w:history="1">
+        <w:r>
+          <w:rPr>
+            <w:rStyle w:val="Hyperlink"/>
+            <w:spacing w:val="5"/>
+          </w:rPr>
+          <w:t>http://localhost:8080/servlet-app</w:t>
+        </w:r>
+      </w:hyperlink>
+      <w:r>
+        <w:rPr>
+          <w:rStyle w:val="IntenseReference"/>
+          <w:b w:val="0"/>
+          <w:bCs w:val="0"/>
+          <w:smallCaps w:val="0"/>
+          <w:color w:val="3B3838" w:themeColor="background2" w:themeShade="40"/>
+        </w:rPr>
+        <w:t xml:space="preserve"> if you use </w:t>
+      </w:r>
+      <w:r>
+        <w:rPr>
+          <w:rStyle w:val="IntenseReference"/>
+          <w:b w:val="0"/>
+          <w:bCs w:val="0"/>
+          <w:smallCaps w:val="0"/>
+          <w:color w:val="3B3838" w:themeColor="background2" w:themeShade="40"/>
+        </w:rPr>
+        <w:t>local tomcat</w:t>
+      </w:r>
+      <w:r>
+        <w:rPr>
+          <w:rStyle w:val="IntenseReference"/>
+          <w:b w:val="0"/>
+          <w:bCs w:val="0"/>
+          <w:smallCaps w:val="0"/>
+          <w:color w:val="3B3838" w:themeColor="background2" w:themeShade="40"/>
+        </w:rPr>
+        <w:t>.</w:t>
+      </w:r>
     </w:p>
     <w:p>
       <w:pPr>
@@ -962,7 +999,7 @@
         </w:rPr>
         <w:pict>
           <v:shape id="_x0000_i1026" type="#_x0000_t75" style="width:433.8pt;height:217.2pt">
-            <v:imagedata r:id="rId12" o:title="Capture"/>
+            <v:imagedata r:id="rId13" o:title="Capture"/>
           </v:shape>
         </w:pict>
       </w:r>
@@ -1011,7 +1048,7 @@
         <w:lastRenderedPageBreak/>
         <w:pict>
           <v:shape id="_x0000_i1027" type="#_x0000_t75" style="width:454.2pt;height:192pt">
-            <v:imagedata r:id="rId13" o:title="Capture"/>
+            <v:imagedata r:id="rId14" o:title="Capture"/>
           </v:shape>
         </w:pict>
       </w:r>
@@ -1039,20 +1076,18 @@
           <w:smallCaps w:val="0"/>
           <w:color w:val="3B3838" w:themeColor="background2" w:themeShade="40"/>
         </w:rPr>
-        <w:t xml:space="preserve">To update the web application deployed on the Docker tomcat container follow these </w:t>
-      </w:r>
-      <w:proofErr w:type="spellStart"/>
-      <w:r>
-        <w:rPr>
-          <w:rStyle w:val="IntenseReference"/>
-          <w:b w:val="0"/>
-          <w:bCs w:val="0"/>
-          <w:smallCaps w:val="0"/>
-          <w:color w:val="3B3838" w:themeColor="background2" w:themeShade="40"/>
-        </w:rPr>
-        <w:t>stepts</w:t>
-      </w:r>
-      <w:proofErr w:type="spellEnd"/>
+        <w:t xml:space="preserve">To update the web application deployed on the Docker tomcat container follow </w:t>
+      </w:r>
+      <w:r>
+        <w:rPr>
+          <w:rStyle w:val="IntenseReference"/>
+          <w:b w:val="0"/>
+          <w:bCs w:val="0"/>
+          <w:smallCaps w:val="0"/>
+          <w:color w:val="3B3838" w:themeColor="background2" w:themeShade="40"/>
+        </w:rPr>
+        <w:t>these steps</w:t>
+      </w:r>
       <w:r>
         <w:rPr>
           <w:rStyle w:val="IntenseReference"/>
@@ -1332,13 +1367,13 @@
         </w:rPr>
         <w:pict>
           <v:shape id="_x0000_i1028" type="#_x0000_t75" style="width:454.2pt;height:201.6pt">
-            <v:imagedata r:id="rId14" o:title="Capture"/>
+            <v:imagedata r:id="rId15" o:title="Capture"/>
           </v:shape>
         </w:pict>
       </w:r>
     </w:p>
     <w:sectPr>
-      <w:headerReference w:type="default" r:id="rId15"/>
+      <w:headerReference w:type="default" r:id="rId16"/>
       <w:pgSz w:w="11906" w:h="16838"/>
       <w:pgMar w:top="1417" w:right="1417" w:bottom="1417" w:left="1417" w:header="708" w:footer="708" w:gutter="0"/>
       <w:cols w:space="708"/>
@@ -2332,7 +2367,7 @@
 </file>
 
 <file path=customXml/itemProps1.xml><?xml version="1.0" encoding="utf-8"?>
-<ds:datastoreItem xmlns:ds="http://schemas.openxmlformats.org/officeDocument/2006/customXml" ds:itemID="{BBA908E0-2B61-4172-B5D3-72C16CE4120A}">
+<ds:datastoreItem xmlns:ds="http://schemas.openxmlformats.org/officeDocument/2006/customXml" ds:itemID="{CDA7173B-3F60-4FDA-911D-2C42D9C8D86C}">
   <ds:schemaRefs>
     <ds:schemaRef ds:uri="http://schemas.openxmlformats.org/officeDocument/2006/bibliography"/>
   </ds:schemaRefs>

</xml_diff>